<commit_message>
Commit -> Diario + resolution option implementation
</commit_message>
<xml_diff>
--- a/4_Diari/Diario-12.04.2024.docx
+++ b/4_Diari/Diario-12.04.2024.docx
@@ -218,6 +218,214 @@
                 <w:b/>
               </w:rPr>
             </w:pPr>
+            <w:r>
+              <w:rPr>
+                <w:rFonts w:ascii="Arial" w:hAnsi="Arial" w:cs="Arial"/>
+                <w:b/>
+              </w:rPr>
+              <w:t>10:05-11:35</w:t>
+            </w:r>
+            <w:r>
+              <w:rPr>
+                <w:rFonts w:ascii="Arial" w:hAnsi="Arial" w:cs="Arial"/>
+                <w:b/>
+              </w:rPr>
+              <w:t>: Raccolta oggetti, caricamento partita, revisione metodi per teletrasporti</w:t>
+            </w:r>
+            <w:r>
+              <w:rPr>
+                <w:rFonts w:ascii="Arial" w:hAnsi="Arial" w:cs="Arial"/>
+                <w:b/>
+              </w:rPr>
+              <w:t xml:space="preserve">, </w:t>
+            </w:r>
+            <w:proofErr w:type="spellStart"/>
+            <w:r>
+              <w:rPr>
+                <w:rFonts w:ascii="Arial" w:hAnsi="Arial" w:cs="Arial"/>
+                <w:b/>
+              </w:rPr>
+              <w:t>raycast</w:t>
+            </w:r>
+            <w:proofErr w:type="spellEnd"/>
+            <w:r>
+              <w:rPr>
+                <w:rFonts w:ascii="Arial" w:hAnsi="Arial" w:cs="Arial"/>
+                <w:b/>
+              </w:rPr>
+              <w:t xml:space="preserve"> per raccolta oggetti</w:t>
+            </w:r>
+          </w:p>
+          <w:p>
+            <w:pPr>
+              <w:rPr>
+                <w:rFonts w:ascii="Arial" w:hAnsi="Arial" w:cs="Arial"/>
+                <w:b/>
+              </w:rPr>
+            </w:pPr>
+            <w:r>
+              <w:rPr>
+                <w:rFonts w:ascii="Arial" w:hAnsi="Arial" w:cs="Arial"/>
+                <w:b/>
+              </w:rPr>
+              <w:t>12</w:t>
+            </w:r>
+            <w:r>
+              <w:rPr>
+                <w:rFonts w:ascii="Arial" w:hAnsi="Arial" w:cs="Arial"/>
+                <w:b/>
+              </w:rPr>
+              <w:t>:</w:t>
+            </w:r>
+            <w:r>
+              <w:rPr>
+                <w:rFonts w:ascii="Arial" w:hAnsi="Arial" w:cs="Arial"/>
+                <w:b/>
+              </w:rPr>
+              <w:t>3</w:t>
+            </w:r>
+            <w:r>
+              <w:rPr>
+                <w:rFonts w:ascii="Arial" w:hAnsi="Arial" w:cs="Arial"/>
+                <w:b/>
+              </w:rPr>
+              <w:t>0-</w:t>
+            </w:r>
+            <w:r>
+              <w:rPr>
+                <w:rFonts w:ascii="Arial" w:hAnsi="Arial" w:cs="Arial"/>
+                <w:b/>
+              </w:rPr>
+              <w:t>14</w:t>
+            </w:r>
+            <w:r>
+              <w:rPr>
+                <w:rFonts w:ascii="Arial" w:hAnsi="Arial" w:cs="Arial"/>
+                <w:b/>
+              </w:rPr>
+              <w:t>:</w:t>
+            </w:r>
+            <w:r>
+              <w:rPr>
+                <w:rFonts w:ascii="Arial" w:hAnsi="Arial" w:cs="Arial"/>
+                <w:b/>
+              </w:rPr>
+              <w:t>0</w:t>
+            </w:r>
+            <w:r>
+              <w:rPr>
+                <w:rFonts w:ascii="Arial" w:hAnsi="Arial" w:cs="Arial"/>
+                <w:b/>
+              </w:rPr>
+              <w:t>0: Raccolta oggetti, caricamento partita, revisione metodi per teletrasporti</w:t>
+            </w:r>
+            <w:r>
+              <w:rPr>
+                <w:rFonts w:ascii="Arial" w:hAnsi="Arial" w:cs="Arial"/>
+                <w:b/>
+              </w:rPr>
+              <w:t xml:space="preserve">, creazione GUI per cambiamento di risoluzione, </w:t>
+            </w:r>
+            <w:proofErr w:type="spellStart"/>
+            <w:r>
+              <w:rPr>
+                <w:rFonts w:ascii="Arial" w:hAnsi="Arial" w:cs="Arial"/>
+                <w:b/>
+              </w:rPr>
+              <w:t>gitignore</w:t>
+            </w:r>
+            <w:proofErr w:type="spellEnd"/>
+            <w:r>
+              <w:rPr>
+                <w:rFonts w:ascii="Arial" w:hAnsi="Arial" w:cs="Arial"/>
+                <w:b/>
+              </w:rPr>
+              <w:t xml:space="preserve"> aggiunto al </w:t>
+            </w:r>
+            <w:proofErr w:type="spellStart"/>
+            <w:r>
+              <w:rPr>
+                <w:rFonts w:ascii="Arial" w:hAnsi="Arial" w:cs="Arial"/>
+                <w:b/>
+              </w:rPr>
+              <w:t>git</w:t>
+            </w:r>
+            <w:proofErr w:type="spellEnd"/>
+            <w:r>
+              <w:rPr>
+                <w:rFonts w:ascii="Arial" w:hAnsi="Arial" w:cs="Arial"/>
+                <w:b/>
+              </w:rPr>
+              <w:t xml:space="preserve">, </w:t>
+            </w:r>
+            <w:proofErr w:type="spellStart"/>
+            <w:r>
+              <w:rPr>
+                <w:rFonts w:ascii="Arial" w:hAnsi="Arial" w:cs="Arial"/>
+                <w:b/>
+              </w:rPr>
+              <w:t>raycast</w:t>
+            </w:r>
+            <w:proofErr w:type="spellEnd"/>
+            <w:r>
+              <w:rPr>
+                <w:rFonts w:ascii="Arial" w:hAnsi="Arial" w:cs="Arial"/>
+                <w:b/>
+              </w:rPr>
+              <w:t xml:space="preserve"> per raccolta </w:t>
+            </w:r>
+            <w:r>
+              <w:rPr>
+                <w:rFonts w:ascii="Arial" w:hAnsi="Arial" w:cs="Arial"/>
+                <w:b/>
+              </w:rPr>
+              <w:t xml:space="preserve">e caduta </w:t>
+            </w:r>
+            <w:r>
+              <w:rPr>
+                <w:rFonts w:ascii="Arial" w:hAnsi="Arial" w:cs="Arial"/>
+                <w:b/>
+              </w:rPr>
+              <w:t>oggetti</w:t>
+            </w:r>
+            <w:r>
+              <w:rPr>
+                <w:rFonts w:ascii="Arial" w:hAnsi="Arial" w:cs="Arial"/>
+                <w:b/>
+              </w:rPr>
+              <w:t xml:space="preserve"> </w:t>
+            </w:r>
+          </w:p>
+          <w:p>
+            <w:pPr>
+              <w:rPr>
+                <w:rFonts w:ascii="Arial" w:hAnsi="Arial" w:cs="Arial"/>
+                <w:b/>
+              </w:rPr>
+            </w:pPr>
+            <w:r>
+              <w:rPr>
+                <w:rFonts w:ascii="Arial" w:hAnsi="Arial" w:cs="Arial"/>
+                <w:b/>
+              </w:rPr>
+              <w:t xml:space="preserve">14:15-15:45: documentazione, implementazione impostazioni per cambiamento risoluzione, </w:t>
+            </w:r>
+            <w:proofErr w:type="spellStart"/>
+            <w:r>
+              <w:rPr>
+                <w:rFonts w:ascii="Arial" w:hAnsi="Arial" w:cs="Arial"/>
+                <w:b/>
+              </w:rPr>
+              <w:t>raycast</w:t>
+            </w:r>
+            <w:proofErr w:type="spellEnd"/>
+            <w:r>
+              <w:rPr>
+                <w:rFonts w:ascii="Arial" w:hAnsi="Arial" w:cs="Arial"/>
+                <w:b/>
+              </w:rPr>
+              <w:t xml:space="preserve"> per caduta oggetti</w:t>
+            </w:r>
           </w:p>
         </w:tc>
       </w:tr>
@@ -263,10 +471,55 @@
           </w:tcPr>
           <w:p>
             <w:pPr>
+              <w:pStyle w:val="Paragrafoelenco"/>
+              <w:numPr>
+                <w:ilvl w:val="0"/>
+                <w:numId w:val="21"/>
+              </w:numPr>
               <w:rPr>
                 <w:rFonts w:ascii="Arial" w:hAnsi="Arial" w:cs="Arial"/>
               </w:rPr>
             </w:pPr>
+            <w:r>
+              <w:rPr>
+                <w:rFonts w:ascii="Arial" w:hAnsi="Arial" w:cs="Arial"/>
+              </w:rPr>
+              <w:t xml:space="preserve">Il </w:t>
+            </w:r>
+            <w:proofErr w:type="spellStart"/>
+            <w:r>
+              <w:rPr>
+                <w:rFonts w:ascii="Arial" w:hAnsi="Arial" w:cs="Arial"/>
+              </w:rPr>
+              <w:t>viewport</w:t>
+            </w:r>
+            <w:proofErr w:type="spellEnd"/>
+            <w:r>
+              <w:rPr>
+                <w:rFonts w:ascii="Arial" w:hAnsi="Arial" w:cs="Arial"/>
+              </w:rPr>
+              <w:t xml:space="preserve"> non adatta la risoluzione alla dimensione dello schermo, si sta cercando una soluzione</w:t>
+            </w:r>
+          </w:p>
+          <w:p>
+            <w:pPr>
+              <w:pStyle w:val="Paragrafoelenco"/>
+              <w:numPr>
+                <w:ilvl w:val="0"/>
+                <w:numId w:val="21"/>
+              </w:numPr>
+              <w:rPr>
+                <w:rFonts w:ascii="Arial" w:hAnsi="Arial" w:cs="Arial"/>
+              </w:rPr>
+            </w:pPr>
+            <w:r>
+              <w:rPr>
+                <w:rFonts w:ascii="Arial" w:hAnsi="Arial" w:cs="Arial"/>
+              </w:rPr>
+              <w:t>Il giocatore una volta capovolto non saltava, il giocatore poteva saltare solo se era su un pavimento ma essendo capovolto il gioco non lo faceva saltare in quanto era on_ceiling()</w:t>
+            </w:r>
+            <w:bookmarkStart w:id="3" w:name="_GoBack"/>
+            <w:bookmarkEnd w:id="3"/>
           </w:p>
         </w:tc>
       </w:tr>
@@ -345,8 +598,6 @@
               </w:rPr>
               <w:t>,</w:t>
             </w:r>
-            <w:bookmarkStart w:id="3" w:name="_GoBack"/>
-            <w:bookmarkEnd w:id="3"/>
           </w:p>
         </w:tc>
       </w:tr>
@@ -2497,6 +2748,119 @@
     </w:lvl>
   </w:abstractNum>
   <w:abstractNum w:abstractNumId="16" w15:restartNumberingAfterBreak="0">
+    <w:nsid w:val="63FA367C"/>
+    <w:multiLevelType w:val="hybridMultilevel"/>
+    <w:tmpl w:val="096850D8"/>
+    <w:lvl w:ilvl="0" w:tplc="08100001">
+      <w:start w:val="1"/>
+      <w:numFmt w:val="bullet"/>
+      <w:lvlText w:val=""/>
+      <w:lvlJc w:val="left"/>
+      <w:pPr>
+        <w:ind w:left="360" w:hanging="360"/>
+      </w:pPr>
+      <w:rPr>
+        <w:rFonts w:ascii="Symbol" w:hAnsi="Symbol" w:hint="default"/>
+      </w:rPr>
+    </w:lvl>
+    <w:lvl w:ilvl="1" w:tplc="08100003" w:tentative="1">
+      <w:start w:val="1"/>
+      <w:numFmt w:val="bullet"/>
+      <w:lvlText w:val="o"/>
+      <w:lvlJc w:val="left"/>
+      <w:pPr>
+        <w:ind w:left="1080" w:hanging="360"/>
+      </w:pPr>
+      <w:rPr>
+        <w:rFonts w:ascii="Courier New" w:hAnsi="Courier New" w:cs="Courier New" w:hint="default"/>
+      </w:rPr>
+    </w:lvl>
+    <w:lvl w:ilvl="2" w:tplc="08100005" w:tentative="1">
+      <w:start w:val="1"/>
+      <w:numFmt w:val="bullet"/>
+      <w:lvlText w:val=""/>
+      <w:lvlJc w:val="left"/>
+      <w:pPr>
+        <w:ind w:left="1800" w:hanging="360"/>
+      </w:pPr>
+      <w:rPr>
+        <w:rFonts w:ascii="Wingdings" w:hAnsi="Wingdings" w:hint="default"/>
+      </w:rPr>
+    </w:lvl>
+    <w:lvl w:ilvl="3" w:tplc="08100001" w:tentative="1">
+      <w:start w:val="1"/>
+      <w:numFmt w:val="bullet"/>
+      <w:lvlText w:val=""/>
+      <w:lvlJc w:val="left"/>
+      <w:pPr>
+        <w:ind w:left="2520" w:hanging="360"/>
+      </w:pPr>
+      <w:rPr>
+        <w:rFonts w:ascii="Symbol" w:hAnsi="Symbol" w:hint="default"/>
+      </w:rPr>
+    </w:lvl>
+    <w:lvl w:ilvl="4" w:tplc="08100003" w:tentative="1">
+      <w:start w:val="1"/>
+      <w:numFmt w:val="bullet"/>
+      <w:lvlText w:val="o"/>
+      <w:lvlJc w:val="left"/>
+      <w:pPr>
+        <w:ind w:left="3240" w:hanging="360"/>
+      </w:pPr>
+      <w:rPr>
+        <w:rFonts w:ascii="Courier New" w:hAnsi="Courier New" w:cs="Courier New" w:hint="default"/>
+      </w:rPr>
+    </w:lvl>
+    <w:lvl w:ilvl="5" w:tplc="08100005" w:tentative="1">
+      <w:start w:val="1"/>
+      <w:numFmt w:val="bullet"/>
+      <w:lvlText w:val=""/>
+      <w:lvlJc w:val="left"/>
+      <w:pPr>
+        <w:ind w:left="3960" w:hanging="360"/>
+      </w:pPr>
+      <w:rPr>
+        <w:rFonts w:ascii="Wingdings" w:hAnsi="Wingdings" w:hint="default"/>
+      </w:rPr>
+    </w:lvl>
+    <w:lvl w:ilvl="6" w:tplc="08100001" w:tentative="1">
+      <w:start w:val="1"/>
+      <w:numFmt w:val="bullet"/>
+      <w:lvlText w:val=""/>
+      <w:lvlJc w:val="left"/>
+      <w:pPr>
+        <w:ind w:left="4680" w:hanging="360"/>
+      </w:pPr>
+      <w:rPr>
+        <w:rFonts w:ascii="Symbol" w:hAnsi="Symbol" w:hint="default"/>
+      </w:rPr>
+    </w:lvl>
+    <w:lvl w:ilvl="7" w:tplc="08100003" w:tentative="1">
+      <w:start w:val="1"/>
+      <w:numFmt w:val="bullet"/>
+      <w:lvlText w:val="o"/>
+      <w:lvlJc w:val="left"/>
+      <w:pPr>
+        <w:ind w:left="5400" w:hanging="360"/>
+      </w:pPr>
+      <w:rPr>
+        <w:rFonts w:ascii="Courier New" w:hAnsi="Courier New" w:cs="Courier New" w:hint="default"/>
+      </w:rPr>
+    </w:lvl>
+    <w:lvl w:ilvl="8" w:tplc="08100005" w:tentative="1">
+      <w:start w:val="1"/>
+      <w:numFmt w:val="bullet"/>
+      <w:lvlText w:val=""/>
+      <w:lvlJc w:val="left"/>
+      <w:pPr>
+        <w:ind w:left="6120" w:hanging="360"/>
+      </w:pPr>
+      <w:rPr>
+        <w:rFonts w:ascii="Wingdings" w:hAnsi="Wingdings" w:hint="default"/>
+      </w:rPr>
+    </w:lvl>
+  </w:abstractNum>
+  <w:abstractNum w:abstractNumId="17" w15:restartNumberingAfterBreak="0">
     <w:nsid w:val="657763C8"/>
     <w:multiLevelType w:val="hybridMultilevel"/>
     <w:tmpl w:val="94F87C5A"/>
@@ -2609,7 +2973,7 @@
       </w:rPr>
     </w:lvl>
   </w:abstractNum>
-  <w:abstractNum w:abstractNumId="17" w15:restartNumberingAfterBreak="0">
+  <w:abstractNum w:abstractNumId="18" w15:restartNumberingAfterBreak="0">
     <w:nsid w:val="6AFC21B1"/>
     <w:multiLevelType w:val="hybridMultilevel"/>
     <w:tmpl w:val="ABCC59D8"/>
@@ -2721,7 +3085,7 @@
       </w:rPr>
     </w:lvl>
   </w:abstractNum>
-  <w:abstractNum w:abstractNumId="18" w15:restartNumberingAfterBreak="0">
+  <w:abstractNum w:abstractNumId="19" w15:restartNumberingAfterBreak="0">
     <w:nsid w:val="74DB59D8"/>
     <w:multiLevelType w:val="hybridMultilevel"/>
     <w:tmpl w:val="E334E25C"/>
@@ -2834,7 +3198,7 @@
       </w:rPr>
     </w:lvl>
   </w:abstractNum>
-  <w:abstractNum w:abstractNumId="19" w15:restartNumberingAfterBreak="0">
+  <w:abstractNum w:abstractNumId="20" w15:restartNumberingAfterBreak="0">
     <w:nsid w:val="7DC25969"/>
     <w:multiLevelType w:val="hybridMultilevel"/>
     <w:tmpl w:val="49A4B118"/>
@@ -2936,13 +3300,13 @@
     <w:abstractNumId w:val="4"/>
   </w:num>
   <w:num w:numId="5">
-    <w:abstractNumId w:val="18"/>
+    <w:abstractNumId w:val="19"/>
   </w:num>
   <w:num w:numId="6">
     <w:abstractNumId w:val="1"/>
   </w:num>
   <w:num w:numId="7">
-    <w:abstractNumId w:val="16"/>
+    <w:abstractNumId w:val="17"/>
   </w:num>
   <w:num w:numId="8">
     <w:abstractNumId w:val="8"/>
@@ -2972,16 +3336,19 @@
     <w:abstractNumId w:val="11"/>
   </w:num>
   <w:num w:numId="17">
-    <w:abstractNumId w:val="19"/>
+    <w:abstractNumId w:val="20"/>
   </w:num>
   <w:num w:numId="18">
     <w:abstractNumId w:val="9"/>
   </w:num>
   <w:num w:numId="19">
-    <w:abstractNumId w:val="17"/>
+    <w:abstractNumId w:val="18"/>
   </w:num>
   <w:num w:numId="20">
     <w:abstractNumId w:val="2"/>
+  </w:num>
+  <w:num w:numId="21">
+    <w:abstractNumId w:val="16"/>
   </w:num>
 </w:numbering>
 </file>
@@ -3956,7 +4323,6 @@
     <w:rsid w:val="00081066"/>
     <w:rsid w:val="0009103E"/>
     <w:rsid w:val="00092592"/>
-    <w:rsid w:val="000A1C0E"/>
     <w:rsid w:val="000B454E"/>
     <w:rsid w:val="000B47BC"/>
     <w:rsid w:val="000E0CC5"/>
@@ -3999,6 +4365,7 @@
     <w:rsid w:val="00540959"/>
     <w:rsid w:val="00580D3A"/>
     <w:rsid w:val="00594413"/>
+    <w:rsid w:val="005A7687"/>
     <w:rsid w:val="005B2EF9"/>
     <w:rsid w:val="005D27BB"/>
     <w:rsid w:val="005D407D"/>
@@ -4874,7 +5241,7 @@
 </file>
 
 <file path=customXml/itemProps1.xml><?xml version="1.0" encoding="utf-8"?>
-<ds:datastoreItem xmlns:ds="http://schemas.openxmlformats.org/officeDocument/2006/customXml" ds:itemID="{EF5B50E8-26C8-4B96-9B47-8D7C2557D485}">
+<ds:datastoreItem xmlns:ds="http://schemas.openxmlformats.org/officeDocument/2006/customXml" ds:itemID="{0B076C09-E8B8-4A44-BF9A-866D2A6DAC8B}">
   <ds:schemaRefs>
     <ds:schemaRef ds:uri="http://schemas.openxmlformats.org/officeDocument/2006/bibliography"/>
   </ds:schemaRefs>

</xml_diff>